<commit_message>
added pig analysis in report
</commit_message>
<xml_diff>
--- a/Final_Project/Report.docx
+++ b/Final_Project/Report.docx
@@ -8579,7 +8579,7 @@
         <w:t>ing</w:t>
       </w:r>
       <w:r>
-        <w:t xml:space="preserve"> the (log base 10) volume -- total flights -- over each year, by carrier. The carriers are ranked by their median volume (over the </w:t>
+        <w:t xml:space="preserve"> the volume -- total flights -- over each year, by carrier. The carriers are ranked by their median volume (over the </w:t>
       </w:r>
       <w:r>
         <w:t>10-year</w:t>
@@ -8595,10 +8595,10 @@
           <w:noProof/>
         </w:rPr>
         <w:drawing>
-          <wp:inline distT="0" distB="0" distL="0" distR="0" wp14:anchorId="073A0D8B" wp14:editId="3B4DC5F1">
-            <wp:extent cx="5943600" cy="2516505"/>
-            <wp:effectExtent l="0" t="0" r="0" b="0"/>
-            <wp:docPr id="31" name="Picture 31"/>
+          <wp:inline distT="0" distB="0" distL="0" distR="0" wp14:anchorId="1A973373" wp14:editId="12637D97">
+            <wp:extent cx="5943600" cy="2168525"/>
+            <wp:effectExtent l="0" t="0" r="0" b="3175"/>
+            <wp:docPr id="39" name="Picture 39"/>
             <wp:cNvGraphicFramePr>
               <a:graphicFrameLocks xmlns:a="http://schemas.openxmlformats.org/drawingml/2006/main" noChangeAspect="1"/>
             </wp:cNvGraphicFramePr>
@@ -8618,7 +8618,7 @@
                   <pic:spPr>
                     <a:xfrm>
                       <a:off x="0" y="0"/>
-                      <a:ext cx="5943600" cy="2516505"/>
+                      <a:ext cx="5943600" cy="2168525"/>
                     </a:xfrm>
                     <a:prstGeom prst="rect">
                       <a:avLst/>
@@ -8636,12 +8636,11 @@
         <w:rPr>
           <w:noProof/>
         </w:rPr>
-        <w:lastRenderedPageBreak/>
         <w:drawing>
-          <wp:inline distT="0" distB="0" distL="0" distR="0" wp14:anchorId="19FAA655" wp14:editId="3FCBD270">
-            <wp:extent cx="5457825" cy="7429500"/>
+          <wp:inline distT="0" distB="0" distL="0" distR="0" wp14:anchorId="74150AE6" wp14:editId="6CDC7DB3">
+            <wp:extent cx="4124325" cy="4673600"/>
             <wp:effectExtent l="0" t="0" r="9525" b="0"/>
-            <wp:docPr id="37" name="Picture 37"/>
+            <wp:docPr id="40" name="Picture 40"/>
             <wp:cNvGraphicFramePr>
               <a:graphicFrameLocks xmlns:a="http://schemas.openxmlformats.org/drawingml/2006/main" noChangeAspect="1"/>
             </wp:cNvGraphicFramePr>
@@ -8661,7 +8660,7 @@
                   <pic:spPr>
                     <a:xfrm>
                       <a:off x="0" y="0"/>
-                      <a:ext cx="5457825" cy="7429500"/>
+                      <a:ext cx="4124325" cy="4673600"/>
                     </a:xfrm>
                     <a:prstGeom prst="rect">
                       <a:avLst/>
@@ -8759,6 +8758,7 @@
           <w:b/>
         </w:rPr>
       </w:pPr>
+      <w:bookmarkStart w:id="0" w:name="_GoBack"/>
       <w:r>
         <w:rPr>
           <w:noProof/>
@@ -8799,6 +8799,7 @@
           </wp:inline>
         </w:drawing>
       </w:r>
+      <w:bookmarkEnd w:id="0"/>
       <w:r>
         <w:rPr>
           <w:b/>
@@ -8878,56 +8879,13 @@
       </w:pPr>
       <w:r>
         <w:rPr>
-          <w:b/>
-        </w:rPr>
-        <w:br w:type="page"/>
-      </w:r>
-    </w:p>
-    <w:p>
-      <w:pPr>
-        <w:rPr>
-          <w:b/>
-        </w:rPr>
-      </w:pPr>
-      <w:r>
-        <w:rPr>
-          <w:b/>
-        </w:rPr>
-        <w:lastRenderedPageBreak/>
-        <w:t>Query 5: Busy Routes</w:t>
-      </w:r>
-    </w:p>
-    <w:p>
-      <w:r>
-        <w:t>Which are busy the routes? A simple first approach is to create a frequency table for the unordered pair (</w:t>
-      </w:r>
-      <w:proofErr w:type="spellStart"/>
-      <w:r>
-        <w:t>i,j</w:t>
-      </w:r>
-      <w:proofErr w:type="spellEnd"/>
-      <w:r>
-        <w:t xml:space="preserve">) where </w:t>
-      </w:r>
-      <w:proofErr w:type="spellStart"/>
-      <w:r>
-        <w:t>i</w:t>
-      </w:r>
-      <w:proofErr w:type="spellEnd"/>
-      <w:r>
-        <w:t xml:space="preserve"> and j are distinct airport codes.</w:t>
-      </w:r>
-    </w:p>
-    <w:p>
-      <w:r>
-        <w:rPr>
           <w:noProof/>
         </w:rPr>
         <w:drawing>
-          <wp:inline distT="0" distB="0" distL="0" distR="0" wp14:anchorId="58DD4BCD" wp14:editId="77FB4D18">
-            <wp:extent cx="5943600" cy="3210560"/>
-            <wp:effectExtent l="0" t="0" r="0" b="8890"/>
-            <wp:docPr id="34" name="Picture 34"/>
+          <wp:inline distT="0" distB="0" distL="0" distR="0" wp14:anchorId="4D4D65F9" wp14:editId="668719F7">
+            <wp:extent cx="5448300" cy="3911600"/>
+            <wp:effectExtent l="0" t="0" r="0" b="0"/>
+            <wp:docPr id="25" name="Picture 25"/>
             <wp:cNvGraphicFramePr>
               <a:graphicFrameLocks xmlns:a="http://schemas.openxmlformats.org/drawingml/2006/main" noChangeAspect="1"/>
             </wp:cNvGraphicFramePr>
@@ -8947,6 +8905,89 @@
                   <pic:spPr>
                     <a:xfrm>
                       <a:off x="0" y="0"/>
+                      <a:ext cx="5448300" cy="3911600"/>
+                    </a:xfrm>
+                    <a:prstGeom prst="rect">
+                      <a:avLst/>
+                    </a:prstGeom>
+                  </pic:spPr>
+                </pic:pic>
+              </a:graphicData>
+            </a:graphic>
+          </wp:inline>
+        </w:drawing>
+      </w:r>
+      <w:r>
+        <w:rPr>
+          <w:b/>
+        </w:rPr>
+        <w:br w:type="page"/>
+      </w:r>
+    </w:p>
+    <w:p>
+      <w:pPr>
+        <w:rPr>
+          <w:b/>
+        </w:rPr>
+      </w:pPr>
+      <w:r>
+        <w:rPr>
+          <w:b/>
+        </w:rPr>
+        <w:lastRenderedPageBreak/>
+        <w:t>Query 5: Busy Routes</w:t>
+      </w:r>
+    </w:p>
+    <w:p>
+      <w:r>
+        <w:t>Which are busy the routes? A simple first approach is to create a frequency table for the unordered pair (</w:t>
+      </w:r>
+      <w:proofErr w:type="spellStart"/>
+      <w:r>
+        <w:t>i,j</w:t>
+      </w:r>
+      <w:proofErr w:type="spellEnd"/>
+      <w:r>
+        <w:t xml:space="preserve">) where </w:t>
+      </w:r>
+      <w:proofErr w:type="spellStart"/>
+      <w:r>
+        <w:t>i</w:t>
+      </w:r>
+      <w:proofErr w:type="spellEnd"/>
+      <w:r>
+        <w:t xml:space="preserve"> and j are distinct airport codes.</w:t>
+      </w:r>
+    </w:p>
+    <w:p>
+      <w:r>
+        <w:rPr>
+          <w:noProof/>
+        </w:rPr>
+        <w:drawing>
+          <wp:inline distT="0" distB="0" distL="0" distR="0" wp14:anchorId="58DD4BCD" wp14:editId="77FB4D18">
+            <wp:extent cx="5943600" cy="3210560"/>
+            <wp:effectExtent l="0" t="0" r="0" b="8890"/>
+            <wp:docPr id="34" name="Picture 34"/>
+            <wp:cNvGraphicFramePr>
+              <a:graphicFrameLocks xmlns:a="http://schemas.openxmlformats.org/drawingml/2006/main" noChangeAspect="1"/>
+            </wp:cNvGraphicFramePr>
+            <a:graphic xmlns:a="http://schemas.openxmlformats.org/drawingml/2006/main">
+              <a:graphicData uri="http://schemas.openxmlformats.org/drawingml/2006/picture">
+                <pic:pic xmlns:pic="http://schemas.openxmlformats.org/drawingml/2006/picture">
+                  <pic:nvPicPr>
+                    <pic:cNvPr id="1" name=""/>
+                    <pic:cNvPicPr/>
+                  </pic:nvPicPr>
+                  <pic:blipFill>
+                    <a:blip r:embed="rId48"/>
+                    <a:stretch>
+                      <a:fillRect/>
+                    </a:stretch>
+                  </pic:blipFill>
+                  <pic:spPr>
+                    <a:xfrm>
+                      <a:off x="0" y="0"/>
                       <a:ext cx="5943600" cy="3210560"/>
                     </a:xfrm>
                     <a:prstGeom prst="rect">
@@ -8961,13 +9002,46 @@
       </w:r>
     </w:p>
     <w:p>
-      <w:pPr>
-        <w:rPr>
-          <w:b/>
-          <w:sz w:val="28"/>
-          <w:u w:val="single"/>
-        </w:rPr>
-      </w:pPr>
+      <w:r>
+        <w:rPr>
+          <w:noProof/>
+        </w:rPr>
+        <w:drawing>
+          <wp:inline distT="0" distB="0" distL="0" distR="0" wp14:anchorId="27DA7730" wp14:editId="0C7AF1D9">
+            <wp:extent cx="4381500" cy="4070350"/>
+            <wp:effectExtent l="0" t="0" r="0" b="6350"/>
+            <wp:docPr id="38" name="Picture 38"/>
+            <wp:cNvGraphicFramePr>
+              <a:graphicFrameLocks xmlns:a="http://schemas.openxmlformats.org/drawingml/2006/main" noChangeAspect="1"/>
+            </wp:cNvGraphicFramePr>
+            <a:graphic xmlns:a="http://schemas.openxmlformats.org/drawingml/2006/main">
+              <a:graphicData uri="http://schemas.openxmlformats.org/drawingml/2006/picture">
+                <pic:pic xmlns:pic="http://schemas.openxmlformats.org/drawingml/2006/picture">
+                  <pic:nvPicPr>
+                    <pic:cNvPr id="1" name=""/>
+                    <pic:cNvPicPr/>
+                  </pic:nvPicPr>
+                  <pic:blipFill>
+                    <a:blip r:embed="rId49"/>
+                    <a:stretch>
+                      <a:fillRect/>
+                    </a:stretch>
+                  </pic:blipFill>
+                  <pic:spPr>
+                    <a:xfrm>
+                      <a:off x="0" y="0"/>
+                      <a:ext cx="4381500" cy="4070350"/>
+                    </a:xfrm>
+                    <a:prstGeom prst="rect">
+                      <a:avLst/>
+                    </a:prstGeom>
+                  </pic:spPr>
+                </pic:pic>
+              </a:graphicData>
+            </a:graphic>
+          </wp:inline>
+        </w:drawing>
+      </w:r>
       <w:r>
         <w:br w:type="page"/>
       </w:r>
@@ -9030,7 +9104,7 @@
           <w:u w:val="single"/>
         </w:rPr>
       </w:pPr>
-      <w:hyperlink r:id="rId48" w:history="1">
+      <w:hyperlink r:id="rId50" w:history="1">
         <w:r>
           <w:rPr>
             <w:rStyle w:val="Hyperlink"/>
@@ -9052,7 +9126,7 @@
           <w:u w:val="single"/>
         </w:rPr>
       </w:pPr>
-      <w:hyperlink r:id="rId49" w:history="1">
+      <w:hyperlink r:id="rId51" w:history="1">
         <w:r>
           <w:rPr>
             <w:rStyle w:val="Hyperlink"/>
@@ -9074,7 +9148,7 @@
           <w:u w:val="single"/>
         </w:rPr>
       </w:pPr>
-      <w:hyperlink r:id="rId50" w:history="1">
+      <w:hyperlink r:id="rId52" w:history="1">
         <w:r>
           <w:rPr>
             <w:rStyle w:val="Hyperlink"/>
@@ -9096,7 +9170,7 @@
           <w:u w:val="single"/>
         </w:rPr>
       </w:pPr>
-      <w:hyperlink r:id="rId51" w:history="1">
+      <w:hyperlink r:id="rId53" w:history="1">
         <w:r>
           <w:rPr>
             <w:rStyle w:val="Hyperlink"/>
@@ -9167,19 +9241,11 @@
         <w:rPr>
           <w:sz w:val="28"/>
         </w:rPr>
-        <w:t>The code of this project can be found at GitHub</w:t>
-      </w:r>
-      <w:bookmarkStart w:id="0" w:name="_GoBack"/>
-      <w:bookmarkEnd w:id="0"/>
-      <w:r>
-        <w:rPr>
-          <w:sz w:val="28"/>
-        </w:rPr>
-        <w:t xml:space="preserve"> repository for  this project at </w:t>
-      </w:r>
-    </w:p>
-    <w:p>
-      <w:hyperlink r:id="rId52" w:history="1">
+        <w:t xml:space="preserve">The code of this project can be found at GitHub repository for  this project at </w:t>
+      </w:r>
+    </w:p>
+    <w:p>
+      <w:hyperlink r:id="rId54" w:history="1">
         <w:r>
           <w:rPr>
             <w:rStyle w:val="Hyperlink"/>
@@ -9214,7 +9280,7 @@
     </w:p>
     <w:p/>
     <w:sectPr>
-      <w:footerReference w:type="default" r:id="rId53"/>
+      <w:footerReference w:type="default" r:id="rId55"/>
       <w:pgSz w:w="12240" w:h="15840"/>
       <w:pgMar w:top="1440" w:right="1440" w:bottom="1440" w:left="1440" w:header="720" w:footer="720" w:gutter="0"/>
       <w:pgNumType w:start="0"/>
@@ -10575,7 +10641,7 @@
 </file>
 
 <file path=customXml/itemProps2.xml><?xml version="1.0" encoding="utf-8"?>
-<ds:datastoreItem xmlns:ds="http://schemas.openxmlformats.org/officeDocument/2006/customXml" ds:itemID="{EF7B3743-CFF6-408B-8D0E-E780E5B8CE4C}">
+<ds:datastoreItem xmlns:ds="http://schemas.openxmlformats.org/officeDocument/2006/customXml" ds:itemID="{178FBDCB-52D2-4A2A-BC4A-793D90732645}">
   <ds:schemaRefs>
     <ds:schemaRef ds:uri="http://schemas.openxmlformats.org/officeDocument/2006/bibliography"/>
   </ds:schemaRefs>

</xml_diff>